<commit_message>
small change to the manual
</commit_message>
<xml_diff>
--- a/docs/Manual_v2.0.0.docx
+++ b/docs/Manual_v2.0.0.docx
@@ -5652,7 +5652,7 @@
                     <a:effectLst/>
                     <a:extLst>
                       <a:ext uri="{53640926-AAD7-44d8-BBD7-CCE9431645EC}">
-                        <a14:shadowObscured xmlns="" xmlns:o="urn:schemas-microsoft-com:office:office" xmlns:v="urn:schemas-microsoft-com:vml" xmlns:w10="urn:schemas-microsoft-com:office:word" xmlns:w="http://schemas.openxmlformats.org/wordprocessingml/2006/main" xmlns:a14="http://schemas.microsoft.com/office/drawing/2010/main"/>
+                        <a14:shadowObscured xmlns:a14="http://schemas.microsoft.com/office/drawing/2010/main" xmlns:w="http://schemas.openxmlformats.org/wordprocessingml/2006/main" xmlns:w10="urn:schemas-microsoft-com:office:word" xmlns:v="urn:schemas-microsoft-com:vml" xmlns:o="urn:schemas-microsoft-com:office:office" xmlns=""/>
                       </a:ext>
                     </a:extLst>
                   </pic:spPr>
@@ -6311,7 +6311,7 @@
                     </a:ln>
                     <a:extLst>
                       <a:ext uri="{53640926-AAD7-44d8-BBD7-CCE9431645EC}">
-                        <a14:shadowObscured xmlns="" xmlns:o="urn:schemas-microsoft-com:office:office" xmlns:v="urn:schemas-microsoft-com:vml" xmlns:w10="urn:schemas-microsoft-com:office:word" xmlns:w="http://schemas.openxmlformats.org/wordprocessingml/2006/main" xmlns:a14="http://schemas.microsoft.com/office/drawing/2010/main"/>
+                        <a14:shadowObscured xmlns:a14="http://schemas.microsoft.com/office/drawing/2010/main" xmlns:w="http://schemas.openxmlformats.org/wordprocessingml/2006/main" xmlns:w10="urn:schemas-microsoft-com:office:word" xmlns:v="urn:schemas-microsoft-com:vml" xmlns:o="urn:schemas-microsoft-com:office:office" xmlns=""/>
                       </a:ext>
                     </a:extLst>
                   </pic:spPr>
@@ -10352,68 +10352,54 @@
           <w:rFonts w:ascii="Courier" w:hAnsi="Courier"/>
           <w:b/>
         </w:rPr>
-        <w:t>search = rcluster</w:t>
-      </w:r>
-      <w:r>
-        <w:rPr>
-          <w:rFonts w:ascii="Courier" w:hAnsi="Courier"/>
+        <w:t xml:space="preserve">search = rclusterf; </w:t>
+      </w:r>
+      <w:r>
+        <w:t xml:space="preserve">Tells PartitionFinder to use a variant of the relaxed hierarchical clustering algorithm described above. This option only works with the  </w:t>
+      </w:r>
+    </w:p>
+    <w:p>
+      <w:pPr>
+        <w:ind w:right="-64"/>
+      </w:pPr>
+      <w:r>
+        <w:rPr>
           <w:b/>
         </w:rPr>
-        <w:t>f</w:t>
-      </w:r>
-      <w:r>
-        <w:rPr>
-          <w:rFonts w:ascii="Courier" w:hAnsi="Courier"/>
-          <w:b/>
-        </w:rPr>
-        <w:t xml:space="preserve">; </w:t>
-      </w:r>
-      <w:r>
-        <w:t xml:space="preserve">Tells PartitionFinder to use a </w:t>
-      </w:r>
-      <w:r>
-        <w:t xml:space="preserve">variant of the </w:t>
-      </w:r>
-      <w:r>
-        <w:t xml:space="preserve">relaxed hierarchical clustering algorithm </w:t>
-      </w:r>
-      <w:r>
-        <w:t>described above</w:t>
-      </w:r>
-      <w:r>
-        <w:t xml:space="preserve">. This option only works with the  </w:t>
-      </w:r>
-    </w:p>
-    <w:p>
-      <w:pPr>
-        <w:ind w:right="-64"/>
-      </w:pPr>
-      <w:r>
-        <w:rPr>
-          <w:b/>
-        </w:rPr>
         <w:t xml:space="preserve">--raxml </w:t>
       </w:r>
       <w:r>
-        <w:t xml:space="preserve">commandline option (see above). </w:t>
-      </w:r>
-      <w:r>
-        <w:t xml:space="preserve">It works very similarly to the rcluster algorithm, but instead of putting together the best pair of subsets found at each step (as in the rcluster algorithm) it puts together the top 50% of subsets found at each step. As a result, the algorithm can complete in many fewer steps than the rcluster algorithm. This can be particularly helpful in situations where you are examining some models of </w:t>
+        <w:t xml:space="preserve">commandline option (see above). It works very similarly to the rcluster algorithm, but instead of putting together the best pair of subsets found at each step (as in the rcluster algorithm) it puts together the top 50% of subsets found at each step. As a result, the algorithm can complete in many fewer steps than the rcluster algorithm. This can be particularly helpful in situations where you are examining some models of </w:t>
       </w:r>
       <w:r>
         <w:lastRenderedPageBreak/>
-        <w:t>molecular evolution that take a lot longer than others to optimise (e.g. the LG4X models for protein evolution), and where you have many available processors and a very large dataset. In these cases, the rcluster algorithm often spends much of its time in each step (&gt;90%) waiting for a single analysis to complete on a single processor, which is a huge waste of available resources. The rclusterf algorithm avoids this by having fewer steps. However, because it requires some extra computation, it is not guaranteed to be faster. The best thing to do is try the rcluster algorithm, and if you notice that it spends a long time waiting for a  small number of analyses at the end of each step, switch to using the rclusterf algorithm.</w:t>
-      </w:r>
-      <w:r>
-        <w:t xml:space="preserve"> Control this algorithm as yo</w:t>
-      </w:r>
-      <w:r>
-        <w:t xml:space="preserve">u would the rcluster algorithm. </w:t>
+        <w:t>molecular evolution that take a lot longer than others to optimise (e.g. the LG4X models for protein evolution), and</w:t>
+      </w:r>
+      <w:r>
+        <w:t>/or</w:t>
+      </w:r>
+      <w:r>
+        <w:t xml:space="preserve"> where you have many available processors and a very large dataset. In these cases, the rcluster algorithm often spends much of its time in each step (&gt;90%) waiting for a single analysis to complete on a single processor, which is a huge waste of available resources. The rclusterf algorithm avoids this by having fewer steps. However, it is not guaranteed to be faster</w:t>
+      </w:r>
+      <w:r>
+        <w:t xml:space="preserve"> on all datasets</w:t>
+      </w:r>
+      <w:r>
+        <w:t>. The best thing to do is try the rcluster algorithm, and if you notice that it sp</w:t>
+      </w:r>
+      <w:r>
+        <w:t xml:space="preserve">ends a long time waiting for a </w:t>
       </w:r>
       <w:bookmarkStart w:id="190" w:name="_GoBack"/>
       <w:bookmarkEnd w:id="190"/>
       <w:r>
-        <w:t xml:space="preserve"> </w:t>
+        <w:t>small number of analyses at the end of each step, switch to using the rclusterf algorithm.</w:t>
+      </w:r>
+      <w:r>
+        <w:t xml:space="preserve"> Control this algorithm as yo</w:t>
+      </w:r>
+      <w:r>
+        <w:t xml:space="preserve">u would the rcluster algorithm.  </w:t>
       </w:r>
     </w:p>
     <w:p>
@@ -12630,7 +12616,7 @@
         <w:noProof/>
         <w:sz w:val="16"/>
       </w:rPr>
-      <w:t>20</w:t>
+      <w:t>22</w:t>
     </w:r>
     <w:r>
       <w:rPr>

</xml_diff>